<commit_message>
Add basic support documents
</commit_message>
<xml_diff>
--- a/Target.docx
+++ b/Target.docx
@@ -72,8 +72,6 @@
         </w:rPr>
         <w:t>(先不做)</w:t>
       </w:r>
-      <w:bookmarkStart w:id="0" w:name="_GoBack"/>
-      <w:bookmarkEnd w:id="0"/>
     </w:p>
     <w:p>
       <w:pPr>
@@ -91,6 +89,9 @@
       <w:pPr>
         <w:pStyle w:val="a3"/>
         <w:ind w:left="360" w:firstLineChars="0" w:firstLine="0"/>
+        <w:rPr>
+          <w:rFonts w:hint="eastAsia"/>
+        </w:rPr>
       </w:pPr>
       <w:r>
         <w:rPr>
@@ -98,12 +99,8 @@
         </w:rPr>
         <w:t>输出：导通损耗、开关损耗、效率</w:t>
       </w:r>
-    </w:p>
-    <w:p>
-      <w:pPr>
-        <w:pStyle w:val="a3"/>
-        <w:ind w:left="360" w:firstLineChars="0" w:firstLine="0"/>
-      </w:pPr>
+      <w:bookmarkStart w:id="0" w:name="_GoBack"/>
+      <w:bookmarkEnd w:id="0"/>
     </w:p>
     <w:sectPr>
       <w:pgSz w:w="11906" w:h="16838"/>

</xml_diff>